<commit_message>
Dimensional Model Updated 5.20.20
Updated 5.20.20 to ensure foreign keys were working properly
</commit_message>
<xml_diff>
--- a/use .docx
+++ b/use .docx
@@ -22,15 +22,10 @@
     <w:p/>
     <w:p>
       <w:r>
-        <w:t xml:space="preserve">The goal of this project is to provide updated information of the stocks since the beginning of the </w:t>
-      </w:r>
-      <w:proofErr w:type="gramStart"/>
-      <w:r>
-        <w:t>pandemic  in</w:t>
-      </w:r>
-      <w:proofErr w:type="gramEnd"/>
-      <w:r>
-        <w:t xml:space="preserve"> different industry.</w:t>
+        <w:t xml:space="preserve">The goal of this project is to provide updated information </w:t>
+      </w:r>
+      <w:r>
+        <w:t xml:space="preserve">on unemployment, stock prices, and the number of cases and deaths in the United States by state and week. </w:t>
       </w:r>
     </w:p>
     <w:p/>
@@ -39,117 +34,34 @@
         <w:t xml:space="preserve">Our solution </w:t>
       </w:r>
       <w:r>
-        <w:t xml:space="preserve">will </w:t>
-      </w:r>
-      <w:proofErr w:type="gramStart"/>
-      <w:r>
-        <w:t>be  useful</w:t>
-      </w:r>
-      <w:proofErr w:type="gramEnd"/>
-      <w:r>
-        <w:t xml:space="preserve"> </w:t>
-      </w:r>
-      <w:r>
-        <w:t xml:space="preserve">to different   kind of </w:t>
-      </w:r>
-      <w:r>
-        <w:t xml:space="preserve">profile of users . </w:t>
-      </w:r>
-    </w:p>
-    <w:p>
-      <w:r>
-        <w:t xml:space="preserve">First of all, these information could be used by </w:t>
-      </w:r>
-      <w:r>
-        <w:t xml:space="preserve">anyone </w:t>
-      </w:r>
-      <w:r>
-        <w:t xml:space="preserve">looking to invest in a </w:t>
-      </w:r>
-      <w:proofErr w:type="gramStart"/>
-      <w:r>
-        <w:t>stock</w:t>
-      </w:r>
-      <w:r>
-        <w:t xml:space="preserve">, </w:t>
-      </w:r>
-      <w:r>
-        <w:t xml:space="preserve"> and</w:t>
-      </w:r>
-      <w:proofErr w:type="gramEnd"/>
-      <w:r>
-        <w:t xml:space="preserve"> would like to check the impact of Covid-19 to see if they should invest into this stock or not. </w:t>
+        <w:t xml:space="preserve">will be useful </w:t>
+      </w:r>
+      <w:r>
+        <w:t xml:space="preserve">to different </w:t>
+      </w:r>
+      <w:r>
+        <w:t xml:space="preserve">kinds of users. </w:t>
+      </w:r>
+      <w:r>
+        <w:t>First</w:t>
+      </w:r>
+      <w:r>
+        <w:t>ly</w:t>
+      </w:r>
+      <w:r>
+        <w:t>, th</w:t>
+      </w:r>
+      <w:r>
+        <w:t>is</w:t>
+      </w:r>
+      <w:r>
+        <w:t xml:space="preserve"> information could be used by </w:t>
+      </w:r>
+      <w:r>
+        <w:t xml:space="preserve">investors, should there be another pandemic, to help predict when the stock crash would happen. Secondly, it could be used by economic analysts outside of buying stocks to help predict costs due to unemployment or otherwise understand the potential impact of a pandemic. Thirdly, city, state, and government officials could use this information to help understand growth rate of the virus, understand how many supplies they may need, or see where in the country the virus is spreading. This could help with supply chain management. </w:t>
       </w:r>
     </w:p>
     <w:p/>
-    <w:p>
-      <w:r>
-        <w:t xml:space="preserve">The second type of user will be people that </w:t>
-      </w:r>
-      <w:proofErr w:type="gramStart"/>
-      <w:r>
-        <w:t xml:space="preserve">are </w:t>
-      </w:r>
-      <w:r>
-        <w:t xml:space="preserve"> trying</w:t>
-      </w:r>
-      <w:proofErr w:type="gramEnd"/>
-      <w:r>
-        <w:t xml:space="preserve"> to analysis and make prediction without buying any stocks, It will be the people who are  </w:t>
-      </w:r>
-      <w:r>
-        <w:t>concerns</w:t>
-      </w:r>
-      <w:r>
-        <w:t xml:space="preserve"> about </w:t>
-      </w:r>
-      <w:r>
-        <w:t xml:space="preserve"> the understanding of the stocks movement during covid-19</w:t>
-      </w:r>
-      <w:r>
-        <w:t xml:space="preserve">. </w:t>
-      </w:r>
-    </w:p>
-    <w:p>
-      <w:r>
-        <w:t xml:space="preserve">For </w:t>
-      </w:r>
-      <w:proofErr w:type="gramStart"/>
-      <w:r>
-        <w:t>example ,</w:t>
-      </w:r>
-      <w:proofErr w:type="gramEnd"/>
-      <w:r>
-        <w:t xml:space="preserve"> </w:t>
-      </w:r>
-      <w:r>
-        <w:t xml:space="preserve">this project could help us to predict the positive or negative  reaction to a certain industry </w:t>
-      </w:r>
-      <w:r>
-        <w:t>during the covid-19</w:t>
-      </w:r>
-      <w:r>
-        <w:t xml:space="preserve">, </w:t>
-      </w:r>
-      <w:r>
-        <w:t>but also after to understand the changes that this virus has created</w:t>
-      </w:r>
-      <w:r>
-        <w:t xml:space="preserve"> and its impact on the world before, during and after Covid-19</w:t>
-      </w:r>
-      <w:r>
-        <w:t>.</w:t>
-      </w:r>
-    </w:p>
-    <w:p/>
-    <w:p>
-      <w:r>
-        <w:t>Finally, this will allow company to make prediction but in a more precise way that the second type of users. Indeed,</w:t>
-      </w:r>
-      <w:r>
-        <w:t xml:space="preserve"> Financial planning and analysis teams can use it to help predict if there will be cash flow problems for their company.</w:t>
-      </w:r>
-    </w:p>
     <w:p/>
     <w:sectPr>
       <w:pgSz w:w="11900" w:h="16840"/>

</xml_diff>